<commit_message>
fix field reset issue [implement st.form]
</commit_message>
<xml_diff>
--- a/Test upload file.docx
+++ b/Test upload file.docx
@@ -4,8 +4,16 @@
   <w:body>
     <w:p>
       <w:r>
-        <w:t>Test file</w:t>
+        <w:t xml:space="preserve">Dev : </w:t>
       </w:r>
+      <w:hyperlink r:id="rId4" w:history="1">
+        <w:r>
+          <w:rPr>
+            <w:rStyle w:val="Hyperlink"/>
+          </w:rPr>
+          <w:t>https://linkedin.com/in/osamatech786</w:t>
+        </w:r>
+      </w:hyperlink>
     </w:p>
     <w:sectPr>
       <w:pgSz w:w="11906" w:h="16838"/>
@@ -445,6 +453,29 @@
     <w:semiHidden/>
     <w:unhideWhenUsed/>
   </w:style>
+  <w:style w:type="character" w:styleId="Hyperlink">
+    <w:name w:val="Hyperlink"/>
+    <w:basedOn w:val="DefaultParagraphFont"/>
+    <w:uiPriority w:val="99"/>
+    <w:unhideWhenUsed/>
+    <w:rsid w:val="00867DC2"/>
+    <w:rPr>
+      <w:color w:val="0563C1" w:themeColor="hyperlink"/>
+      <w:u w:val="single"/>
+    </w:rPr>
+  </w:style>
+  <w:style w:type="character" w:styleId="UnresolvedMention">
+    <w:name w:val="Unresolved Mention"/>
+    <w:basedOn w:val="DefaultParagraphFont"/>
+    <w:uiPriority w:val="99"/>
+    <w:semiHidden/>
+    <w:unhideWhenUsed/>
+    <w:rsid w:val="00867DC2"/>
+    <w:rPr>
+      <w:color w:val="605E5C"/>
+      <w:shd w:val="clear" w:color="auto" w:fill="E1DFDD"/>
+    </w:rPr>
+  </w:style>
 </w:styles>
 </file>
 

</xml_diff>